<commit_message>
Updated CAT FIle 1 for testing
</commit_message>
<xml_diff>
--- a/CAT_File1.docx
+++ b/CAT_File1.docx
@@ -69,6 +69,15 @@
           <w:szCs w:val="36"/>
         </w:rPr>
         <w:t>Configuration Management</w:t>
+      </w:r>
+      <w:r>
+        <w:rPr>
+          <w:rFonts w:ascii="Helvetica" w:eastAsia="Times New Roman" w:hAnsi="Helvetica" w:cs="Helvetica"/>
+          <w:color w:val="1F1F1F"/>
+          <w:sz w:val="36"/>
+          <w:szCs w:val="36"/>
+        </w:rPr>
+        <w:t xml:space="preserve"> for testing</w:t>
       </w:r>
     </w:p>
     <w:sectPr>

</xml_diff>